<commit_message>
Add time for module; Highlevel topics; Microservice transalted
</commit_message>
<xml_diff>
--- a/modules/AWS - JMS + SQS, SNS/Homework.docx
+++ b/modules/AWS - JMS + SQS, SNS/Homework.docx
@@ -585,7 +585,7 @@
           <w:sz w:val="28"/>
           <w:szCs w:val="28"/>
         </w:rPr>
-        <w:t xml:space="preserve">Show transactions in message processing – </w:t>
+        <w:t xml:space="preserve">Add trigger to S3 bucket that will send message to SQS that file was changed. - </w:t>
       </w:r>
       <w:r>
         <w:rPr>
@@ -596,7 +596,100 @@
           <w:sz w:val="28"/>
           <w:szCs w:val="28"/>
         </w:rPr>
-        <w:t>1</w:t>
+        <w:t>1 point</w:t>
+      </w:r>
+      <w:r>
+        <w:rPr>
+          <w:rFonts w:ascii="Times New Roman" w:eastAsia="Times New Roman" w:hAnsi="Times New Roman" w:cs="Times New Roman"/>
+          <w:color w:val="FF0000"/>
+          <w:sz w:val="28"/>
+          <w:szCs w:val="28"/>
+        </w:rPr>
+        <w:t>.</w:t>
+      </w:r>
+    </w:p>
+    <w:p>
+      <w:pPr>
+        <w:spacing w:before="40" w:after="40" w:line="240" w:lineRule="auto"/>
+        <w:ind w:left="360"/>
+        <w:jc w:val="both"/>
+        <w:rPr>
+          <w:rFonts w:ascii="Times New Roman" w:eastAsia="Times New Roman" w:hAnsi="Times New Roman" w:cs="Times New Roman"/>
+          <w:sz w:val="28"/>
+          <w:szCs w:val="28"/>
+        </w:rPr>
+      </w:pPr>
+    </w:p>
+    <w:p>
+      <w:pPr>
+        <w:spacing w:before="40" w:after="40" w:line="257" w:lineRule="auto"/>
+        <w:jc w:val="both"/>
+      </w:pPr>
+      <w:r>
+        <w:rPr>
+          <w:rFonts w:ascii="Times New Roman" w:eastAsia="Times New Roman" w:hAnsi="Times New Roman" w:cs="Times New Roman"/>
+          <w:sz w:val="28"/>
+          <w:szCs w:val="28"/>
+          <w:highlight w:val="yellow"/>
+          <w:u w:val="single"/>
+        </w:rPr>
+        <w:t>Total mark is 7.   5 points for regular homework and 2 points for extra mile.</w:t>
+      </w:r>
+    </w:p>
+    <w:p>
+      <w:pPr>
+        <w:spacing w:before="40" w:after="40" w:line="240" w:lineRule="auto"/>
+        <w:jc w:val="both"/>
+        <w:rPr>
+          <w:rFonts w:ascii="Times New Roman" w:eastAsia="Times New Roman" w:hAnsi="Times New Roman" w:cs="Times New Roman"/>
+          <w:sz w:val="28"/>
+          <w:szCs w:val="28"/>
+        </w:rPr>
+      </w:pPr>
+    </w:p>
+    <w:p>
+      <w:pPr>
+        <w:spacing w:before="40" w:after="40" w:line="240" w:lineRule="auto"/>
+        <w:jc w:val="both"/>
+        <w:rPr>
+          <w:rFonts w:ascii="Times New Roman" w:eastAsia="Times New Roman" w:hAnsi="Times New Roman" w:cs="Times New Roman"/>
+          <w:b/>
+          <w:bCs/>
+          <w:sz w:val="28"/>
+          <w:szCs w:val="28"/>
+          <w:u w:val="single"/>
+        </w:rPr>
+      </w:pPr>
+      <w:r>
+        <w:rPr>
+          <w:rFonts w:ascii="Times New Roman" w:eastAsia="Times New Roman" w:hAnsi="Times New Roman" w:cs="Times New Roman"/>
+          <w:b/>
+          <w:bCs/>
+          <w:sz w:val="28"/>
+          <w:szCs w:val="28"/>
+          <w:u w:val="single"/>
+        </w:rPr>
+        <w:t>Extra mile:</w:t>
+      </w:r>
+    </w:p>
+    <w:p>
+      <w:pPr>
+        <w:pStyle w:val="ListParagraph"/>
+        <w:spacing w:before="40" w:after="40" w:line="240" w:lineRule="auto"/>
+        <w:jc w:val="both"/>
+        <w:rPr>
+          <w:rFonts w:ascii="Times New Roman" w:eastAsia="Times New Roman" w:hAnsi="Times New Roman" w:cs="Times New Roman"/>
+          <w:sz w:val="28"/>
+          <w:szCs w:val="28"/>
+        </w:rPr>
+      </w:pPr>
+      <w:r>
+        <w:rPr>
+          <w:rFonts w:ascii="Times New Roman" w:eastAsia="Times New Roman" w:hAnsi="Times New Roman" w:cs="Times New Roman"/>
+          <w:sz w:val="28"/>
+          <w:szCs w:val="28"/>
+        </w:rPr>
+        <w:t xml:space="preserve">Show transactions in message processing – </w:t>
       </w:r>
       <w:r>
         <w:rPr>
@@ -607,7 +700,7 @@
           <w:sz w:val="28"/>
           <w:szCs w:val="28"/>
         </w:rPr>
-        <w:t xml:space="preserve"> point</w:t>
+        <w:t>1 point</w:t>
       </w:r>
       <w:r>
         <w:rPr>
@@ -621,7 +714,6 @@
     <w:p>
       <w:pPr>
         <w:spacing w:before="40" w:after="40" w:line="240" w:lineRule="auto"/>
-        <w:ind w:left="360"/>
         <w:jc w:val="both"/>
         <w:rPr>
           <w:rFonts w:ascii="Times New Roman" w:eastAsia="Times New Roman" w:hAnsi="Times New Roman" w:cs="Times New Roman"/>
@@ -629,108 +721,6 @@
           <w:szCs w:val="28"/>
         </w:rPr>
       </w:pPr>
-    </w:p>
-    <w:p>
-      <w:pPr>
-        <w:spacing w:before="40" w:after="40" w:line="257" w:lineRule="auto"/>
-        <w:jc w:val="both"/>
-      </w:pPr>
-      <w:r>
-        <w:rPr>
-          <w:rFonts w:ascii="Times New Roman" w:eastAsia="Times New Roman" w:hAnsi="Times New Roman" w:cs="Times New Roman"/>
-          <w:sz w:val="28"/>
-          <w:szCs w:val="28"/>
-          <w:highlight w:val="yellow"/>
-          <w:u w:val="single"/>
-        </w:rPr>
-        <w:t>Total mark is 7.   5 points for regular homework and 2 points for extra mile.</w:t>
-      </w:r>
-    </w:p>
-    <w:p>
-      <w:pPr>
-        <w:spacing w:before="40" w:after="40" w:line="240" w:lineRule="auto"/>
-        <w:jc w:val="both"/>
-        <w:rPr>
-          <w:rFonts w:ascii="Times New Roman" w:eastAsia="Times New Roman" w:hAnsi="Times New Roman" w:cs="Times New Roman"/>
-          <w:sz w:val="28"/>
-          <w:szCs w:val="28"/>
-        </w:rPr>
-      </w:pPr>
-    </w:p>
-    <w:p>
-      <w:pPr>
-        <w:spacing w:before="40" w:after="40" w:line="240" w:lineRule="auto"/>
-        <w:jc w:val="both"/>
-        <w:rPr>
-          <w:rFonts w:ascii="Times New Roman" w:eastAsia="Times New Roman" w:hAnsi="Times New Roman" w:cs="Times New Roman"/>
-          <w:b/>
-          <w:bCs/>
-          <w:sz w:val="28"/>
-          <w:szCs w:val="28"/>
-          <w:u w:val="single"/>
-        </w:rPr>
-      </w:pPr>
-      <w:r>
-        <w:rPr>
-          <w:rFonts w:ascii="Times New Roman" w:eastAsia="Times New Roman" w:hAnsi="Times New Roman" w:cs="Times New Roman"/>
-          <w:b/>
-          <w:bCs/>
-          <w:sz w:val="28"/>
-          <w:szCs w:val="28"/>
-          <w:u w:val="single"/>
-        </w:rPr>
-        <w:t>Extra mile:</w:t>
-      </w:r>
-    </w:p>
-    <w:p>
-      <w:pPr>
-        <w:spacing w:before="40" w:after="40" w:line="240" w:lineRule="auto"/>
-        <w:jc w:val="both"/>
-        <w:rPr>
-          <w:rFonts w:ascii="Times New Roman" w:eastAsia="Times New Roman" w:hAnsi="Times New Roman" w:cs="Times New Roman"/>
-          <w:sz w:val="28"/>
-          <w:szCs w:val="28"/>
-        </w:rPr>
-      </w:pPr>
-      <w:r>
-        <w:tab/>
-      </w:r>
-      <w:r>
-        <w:rPr>
-          <w:rFonts w:ascii="Times New Roman" w:eastAsia="Times New Roman" w:hAnsi="Times New Roman" w:cs="Times New Roman"/>
-          <w:sz w:val="28"/>
-          <w:szCs w:val="28"/>
-        </w:rPr>
-        <w:t>Add trigger to S3 bucket that will send message to SQS that file was changed.</w:t>
-      </w:r>
-      <w:r>
-        <w:rPr>
-          <w:rFonts w:ascii="Times New Roman" w:eastAsia="Times New Roman" w:hAnsi="Times New Roman" w:cs="Times New Roman"/>
-          <w:sz w:val="28"/>
-          <w:szCs w:val="28"/>
-        </w:rPr>
-        <w:t xml:space="preserve"> - </w:t>
-      </w:r>
-      <w:r>
-        <w:rPr>
-          <w:rFonts w:ascii="Times New Roman" w:eastAsia="Times New Roman" w:hAnsi="Times New Roman" w:cs="Times New Roman"/>
-          <w:b/>
-          <w:bCs/>
-          <w:color w:val="FF0000"/>
-          <w:sz w:val="28"/>
-          <w:szCs w:val="28"/>
-        </w:rPr>
-        <w:t>1 point</w:t>
-      </w:r>
-      <w:r>
-        <w:rPr>
-          <w:rFonts w:ascii="Times New Roman" w:eastAsia="Times New Roman" w:hAnsi="Times New Roman" w:cs="Times New Roman"/>
-          <w:color w:val="FF0000"/>
-          <w:sz w:val="28"/>
-          <w:szCs w:val="28"/>
-        </w:rPr>
-        <w:t>.</w:t>
-      </w:r>
     </w:p>
     <w:p>
       <w:pPr>
@@ -2276,6 +2266,92 @@
     </w:lvl>
   </w:abstractNum>
   <w:abstractNum w:abstractNumId="12" w15:restartNumberingAfterBreak="0">
+    <w:nsid w:val="708E3A6E"/>
+    <w:multiLevelType w:val="hybridMultilevel"/>
+    <w:tmpl w:val="E444C5AE"/>
+    <w:lvl w:ilvl="0" w:tplc="366669C8">
+      <w:start w:val="1"/>
+      <w:numFmt w:val="decimal"/>
+      <w:lvlText w:val="%1."/>
+      <w:lvlJc w:val="left"/>
+      <w:pPr>
+        <w:ind w:left="720" w:hanging="360"/>
+      </w:pPr>
+    </w:lvl>
+    <w:lvl w:ilvl="1" w:tplc="939A2352">
+      <w:start w:val="1"/>
+      <w:numFmt w:val="lowerLetter"/>
+      <w:lvlText w:val="%2."/>
+      <w:lvlJc w:val="left"/>
+      <w:pPr>
+        <w:ind w:left="1440" w:hanging="360"/>
+      </w:pPr>
+    </w:lvl>
+    <w:lvl w:ilvl="2" w:tplc="46E2BB52">
+      <w:start w:val="1"/>
+      <w:numFmt w:val="lowerRoman"/>
+      <w:lvlText w:val="%3."/>
+      <w:lvlJc w:val="right"/>
+      <w:pPr>
+        <w:ind w:left="2160" w:hanging="180"/>
+      </w:pPr>
+    </w:lvl>
+    <w:lvl w:ilvl="3" w:tplc="B8F4172E">
+      <w:start w:val="1"/>
+      <w:numFmt w:val="decimal"/>
+      <w:lvlText w:val="%4."/>
+      <w:lvlJc w:val="left"/>
+      <w:pPr>
+        <w:ind w:left="2880" w:hanging="360"/>
+      </w:pPr>
+    </w:lvl>
+    <w:lvl w:ilvl="4" w:tplc="C010B21E">
+      <w:start w:val="1"/>
+      <w:numFmt w:val="lowerLetter"/>
+      <w:lvlText w:val="%5."/>
+      <w:lvlJc w:val="left"/>
+      <w:pPr>
+        <w:ind w:left="3600" w:hanging="360"/>
+      </w:pPr>
+    </w:lvl>
+    <w:lvl w:ilvl="5" w:tplc="B0A2BB22">
+      <w:start w:val="1"/>
+      <w:numFmt w:val="lowerRoman"/>
+      <w:lvlText w:val="%6."/>
+      <w:lvlJc w:val="right"/>
+      <w:pPr>
+        <w:ind w:left="4320" w:hanging="180"/>
+      </w:pPr>
+    </w:lvl>
+    <w:lvl w:ilvl="6" w:tplc="84BA37A6">
+      <w:start w:val="1"/>
+      <w:numFmt w:val="decimal"/>
+      <w:lvlText w:val="%7."/>
+      <w:lvlJc w:val="left"/>
+      <w:pPr>
+        <w:ind w:left="5040" w:hanging="360"/>
+      </w:pPr>
+    </w:lvl>
+    <w:lvl w:ilvl="7" w:tplc="63BED83A">
+      <w:start w:val="1"/>
+      <w:numFmt w:val="lowerLetter"/>
+      <w:lvlText w:val="%8."/>
+      <w:lvlJc w:val="left"/>
+      <w:pPr>
+        <w:ind w:left="5760" w:hanging="360"/>
+      </w:pPr>
+    </w:lvl>
+    <w:lvl w:ilvl="8" w:tplc="E334C19E">
+      <w:start w:val="1"/>
+      <w:numFmt w:val="lowerRoman"/>
+      <w:lvlText w:val="%9."/>
+      <w:lvlJc w:val="right"/>
+      <w:pPr>
+        <w:ind w:left="6480" w:hanging="180"/>
+      </w:pPr>
+    </w:lvl>
+  </w:abstractNum>
+  <w:abstractNum w:abstractNumId="13" w15:restartNumberingAfterBreak="0">
     <w:nsid w:val="71E07E45"/>
     <w:multiLevelType w:val="hybridMultilevel"/>
     <w:tmpl w:val="D3202AEA"/>
@@ -2361,7 +2437,7 @@
       </w:pPr>
     </w:lvl>
   </w:abstractNum>
-  <w:abstractNum w:abstractNumId="13" w15:restartNumberingAfterBreak="0">
+  <w:abstractNum w:abstractNumId="14" w15:restartNumberingAfterBreak="0">
     <w:nsid w:val="7D895017"/>
     <w:multiLevelType w:val="hybridMultilevel"/>
     <w:tmpl w:val="80E2BFAC"/>
@@ -2447,7 +2523,7 @@
       </w:pPr>
     </w:lvl>
   </w:abstractNum>
-  <w:abstractNum w:abstractNumId="14" w15:restartNumberingAfterBreak="0">
+  <w:abstractNum w:abstractNumId="15" w15:restartNumberingAfterBreak="0">
     <w:nsid w:val="7E705E74"/>
     <w:multiLevelType w:val="hybridMultilevel"/>
     <w:tmpl w:val="0B24D420"/>
@@ -2564,7 +2640,7 @@
     <w:abstractNumId w:val="1"/>
   </w:num>
   <w:num w:numId="2">
-    <w:abstractNumId w:val="12"/>
+    <w:abstractNumId w:val="13"/>
   </w:num>
   <w:num w:numId="3">
     <w:abstractNumId w:val="0"/>
@@ -2588,13 +2664,13 @@
     <w:abstractNumId w:val="8"/>
   </w:num>
   <w:num w:numId="10">
-    <w:abstractNumId w:val="13"/>
+    <w:abstractNumId w:val="14"/>
   </w:num>
   <w:num w:numId="11">
     <w:abstractNumId w:val="6"/>
   </w:num>
   <w:num w:numId="12">
-    <w:abstractNumId w:val="14"/>
+    <w:abstractNumId w:val="15"/>
   </w:num>
   <w:num w:numId="13">
     <w:abstractNumId w:val="10"/>
@@ -2604,6 +2680,9 @@
   </w:num>
   <w:num w:numId="15">
     <w:abstractNumId w:val="2"/>
+  </w:num>
+  <w:num w:numId="16">
+    <w:abstractNumId w:val="12"/>
   </w:num>
 </w:numbering>
 </file>
@@ -3556,21 +3635,6 @@
 </file>
 
 <file path=customXml/item1.xml><?xml version="1.0" encoding="utf-8"?>
-<?mso-contentType ?>
-<FormTemplates xmlns="http://schemas.microsoft.com/sharepoint/v3/contenttype/forms">
-  <Display>DocumentLibraryForm</Display>
-  <Edit>DocumentLibraryForm</Edit>
-  <New>DocumentLibraryForm</New>
-</FormTemplates>
-</file>
-
-<file path=customXml/item2.xml><?xml version="1.0" encoding="utf-8"?>
-<p:properties xmlns:p="http://schemas.microsoft.com/office/2006/metadata/properties" xmlns:xsi="http://www.w3.org/2001/XMLSchema-instance" xmlns:pc="http://schemas.microsoft.com/office/infopath/2007/PartnerControls">
-  <documentManagement/>
-</p:properties>
-</file>
-
-<file path=customXml/item3.xml><?xml version="1.0" encoding="utf-8"?>
 <ct:contentTypeSchema xmlns:ct="http://schemas.microsoft.com/office/2006/metadata/contentType" xmlns:ma="http://schemas.microsoft.com/office/2006/metadata/properties/metaAttributes" ct:_="" ma:_="" ma:contentTypeName="Document" ma:contentTypeID="0x010100A74D135835766D48A0F35A631BF77220" ma:contentTypeVersion="4" ma:contentTypeDescription="Create a new document." ma:contentTypeScope="" ma:versionID="3af51e65ac43e4ee78fc0288dd07bfb1">
   <xsd:schema xmlns:xsd="http://www.w3.org/2001/XMLSchema" xmlns:xs="http://www.w3.org/2001/XMLSchema" xmlns:p="http://schemas.microsoft.com/office/2006/metadata/properties" xmlns:ns2="7b0387b5-cde0-49dd-8a9a-3ed0a6a63079" targetNamespace="http://schemas.microsoft.com/office/2006/metadata/properties" ma:root="true" ma:fieldsID="c4bbf9b43111d629d24d70d1ab527348" ns2:_="">
     <xsd:import namespace="7b0387b5-cde0-49dd-8a9a-3ed0a6a63079"/>
@@ -3716,24 +3780,22 @@
 </ct:contentTypeSchema>
 </file>
 
-<file path=customXml/itemProps1.xml><?xml version="1.0" encoding="utf-8"?>
-<ds:datastoreItem xmlns:ds="http://schemas.openxmlformats.org/officeDocument/2006/customXml" ds:itemID="{87544604-3723-43CE-9D31-9A0ADE8957BA}">
-  <ds:schemaRefs>
-    <ds:schemaRef ds:uri="http://schemas.microsoft.com/sharepoint/v3/contenttype/forms"/>
-  </ds:schemaRefs>
-</ds:datastoreItem>
+<file path=customXml/item2.xml><?xml version="1.0" encoding="utf-8"?>
+<p:properties xmlns:p="http://schemas.microsoft.com/office/2006/metadata/properties" xmlns:xsi="http://www.w3.org/2001/XMLSchema-instance" xmlns:pc="http://schemas.microsoft.com/office/infopath/2007/PartnerControls">
+  <documentManagement/>
+</p:properties>
 </file>
 
-<file path=customXml/itemProps2.xml><?xml version="1.0" encoding="utf-8"?>
-<ds:datastoreItem xmlns:ds="http://schemas.openxmlformats.org/officeDocument/2006/customXml" ds:itemID="{94A36D6A-236C-43F3-9BA9-F69C5EBB82DE}">
-  <ds:schemaRefs>
-    <ds:schemaRef ds:uri="http://schemas.microsoft.com/office/2006/metadata/properties"/>
-    <ds:schemaRef ds:uri="http://schemas.microsoft.com/office/infopath/2007/PartnerControls"/>
-  </ds:schemaRefs>
-</ds:datastoreItem>
+<file path=customXml/item3.xml><?xml version="1.0" encoding="utf-8"?>
+<?mso-contentType ?>
+<FormTemplates xmlns="http://schemas.microsoft.com/sharepoint/v3/contenttype/forms">
+  <Display>DocumentLibraryForm</Display>
+  <Edit>DocumentLibraryForm</Edit>
+  <New>DocumentLibraryForm</New>
+</FormTemplates>
 </file>
 
-<file path=customXml/itemProps3.xml><?xml version="1.0" encoding="utf-8"?>
+<file path=customXml/itemProps1.xml><?xml version="1.0" encoding="utf-8"?>
 <ds:datastoreItem xmlns:ds="http://schemas.openxmlformats.org/officeDocument/2006/customXml" ds:itemID="{3B018263-1F48-4E34-AFC2-3E56BACEAA77}">
   <ds:schemaRefs>
     <ds:schemaRef ds:uri="http://schemas.microsoft.com/office/2006/metadata/contentType"/>
@@ -3749,4 +3811,21 @@
     <ds:schemaRef ds:uri="http://schemas.microsoft.com/internal/obd"/>
   </ds:schemaRefs>
 </ds:datastoreItem>
+</file>
+
+<file path=customXml/itemProps2.xml><?xml version="1.0" encoding="utf-8"?>
+<ds:datastoreItem xmlns:ds="http://schemas.openxmlformats.org/officeDocument/2006/customXml" ds:itemID="{94A36D6A-236C-43F3-9BA9-F69C5EBB82DE}">
+  <ds:schemaRefs>
+    <ds:schemaRef ds:uri="http://schemas.microsoft.com/office/2006/metadata/properties"/>
+    <ds:schemaRef ds:uri="http://schemas.microsoft.com/office/infopath/2007/PartnerControls"/>
+  </ds:schemaRefs>
+</ds:datastoreItem>
+</file>
+
+<file path=customXml/itemProps3.xml><?xml version="1.0" encoding="utf-8"?>
+<ds:datastoreItem xmlns:ds="http://schemas.openxmlformats.org/officeDocument/2006/customXml" ds:itemID="{87544604-3723-43CE-9D31-9A0ADE8957BA}">
+  <ds:schemaRefs>
+    <ds:schemaRef ds:uri="http://schemas.microsoft.com/sharepoint/v3/contenttype/forms"/>
+  </ds:schemaRefs>
+</ds:datastoreItem>
 </file>
</xml_diff>